<commit_message>
Refine master data and add "Review Data"
</commit_message>
<xml_diff>
--- a/CODE-spatial-analysis/Reconciling geographic locations of survey stations.docx
+++ b/CODE-spatial-analysis/Reconciling geographic locations of survey stations.docx
@@ -2,6 +2,593 @@
 <file path=word/document.xml><?xml version="1.0" encoding="utf-8"?>
 <w:document xmlns:wpc="http://schemas.microsoft.com/office/word/2010/wordprocessingCanvas" xmlns:cx="http://schemas.microsoft.com/office/drawing/2014/chartex" xmlns:cx1="http://schemas.microsoft.com/office/drawing/2015/9/8/chartex" xmlns:cx2="http://schemas.microsoft.com/office/drawing/2015/10/21/chartex" xmlns:cx3="http://schemas.microsoft.com/office/drawing/2016/5/9/chartex" xmlns:cx4="http://schemas.microsoft.com/office/drawing/2016/5/10/chartex" xmlns:cx5="http://schemas.microsoft.com/office/drawing/2016/5/11/chartex" xmlns:cx6="http://schemas.microsoft.com/office/drawing/2016/5/12/chartex" xmlns:cx7="http://schemas.microsoft.com/office/drawing/2016/5/13/chartex" xmlns:cx8="http://schemas.microsoft.com/office/drawing/2016/5/14/chartex" xmlns:mc="http://schemas.openxmlformats.org/markup-compatibility/2006" xmlns:aink="http://schemas.microsoft.com/office/drawing/2016/ink" xmlns:am3d="http://schemas.microsoft.com/office/drawing/2017/model3d" xmlns:o="urn:schemas-microsoft-com:office:office" xmlns:r="http://schemas.openxmlformats.org/officeDocument/2006/relationships" xmlns:m="http://schemas.openxmlformats.org/officeDocument/2006/math" xmlns:v="urn:schemas-microsoft-com:vml" xmlns:wp14="http://schemas.microsoft.com/office/word/2010/wordprocessingDrawing" xmlns:wp="http://schemas.openxmlformats.org/drawingml/2006/wordprocessingDrawing" xmlns:w10="urn:schemas-microsoft-com:office:word" xmlns:w="http://schemas.openxmlformats.org/wordprocessingml/2006/main" xmlns:w14="http://schemas.microsoft.com/office/word/2010/wordml" xmlns:w15="http://schemas.microsoft.com/office/word/2012/wordml" xmlns:w16cex="http://schemas.microsoft.com/office/word/2018/wordml/cex" xmlns:w16cid="http://schemas.microsoft.com/office/word/2016/wordml/cid" xmlns:w16="http://schemas.microsoft.com/office/word/2018/wordml" xmlns:w16se="http://schemas.microsoft.com/office/word/2015/wordml/symex" xmlns:wpg="http://schemas.microsoft.com/office/word/2010/wordprocessingGroup" xmlns:wpi="http://schemas.microsoft.com/office/word/2010/wordprocessingInk" xmlns:wne="http://schemas.microsoft.com/office/word/2006/wordml" xmlns:wps="http://schemas.microsoft.com/office/word/2010/wordprocessingShape" mc:Ignorable="w14 w15 w16se w16cid w16 w16cex wp14">
   <w:body>
+    <w:p>
+      <w:pPr>
+        <w:rPr>
+          <w:b/>
+          <w:bCs/>
+        </w:rPr>
+      </w:pPr>
+      <w:r>
+        <w:rPr>
+          <w:b/>
+          <w:bCs/>
+        </w:rPr>
+        <w:t>Data sources</w:t>
+      </w:r>
+    </w:p>
+    <w:p>
+      <w:r>
+        <w:rPr>
+          <w:b/>
+          <w:bCs/>
+        </w:rPr>
+        <w:tab/>
+      </w:r>
+      <w:r>
+        <w:t xml:space="preserve">Data for each CDFW survey are currently made available </w:t>
+      </w:r>
+      <w:r>
+        <w:t xml:space="preserve">through a publicly accessible FTP site. Processed data files that report catch-per-tow or catch-per-station are available for several of the surveys, but these files exclude important information including lengths. Comprehensive survey data are stored as Microsoft Access Databases which typically include separate files for tow, catch and length data in addition to a variety of necessary lookup tables. Previous survey review efforts have identified several drawbacks to this data management approach including the propriety nature of the file type (i.e. users must pay for Microsoft Office in order to open Access files) and the </w:t>
+      </w:r>
+      <w:r>
+        <w:t xml:space="preserve">substantial amount of preprocessing that is necessary to prepare the data for typical analysis and modeling applications (LTMR Chapter 3). </w:t>
+      </w:r>
+      <w:r>
+        <w:t xml:space="preserve">We echo the recommendations of previous reviewers in suggesting that data be stored in a non-proprietary flat format. </w:t>
+      </w:r>
+      <w:r>
+        <w:t>For each survey we downloaded the Access Database file and any associated metadata.</w:t>
+      </w:r>
+    </w:p>
+    <w:p>
+      <w:pPr>
+        <w:rPr>
+          <w:b/>
+          <w:bCs/>
+        </w:rPr>
+      </w:pPr>
+      <w:r>
+        <w:rPr>
+          <w:b/>
+          <w:bCs/>
+        </w:rPr>
+        <w:t>Single survey data preparation</w:t>
+      </w:r>
+    </w:p>
+    <w:p>
+      <w:r>
+        <w:rPr>
+          <w:b/>
+          <w:bCs/>
+        </w:rPr>
+        <w:tab/>
+      </w:r>
+      <w:r>
+        <w:t xml:space="preserve">Each database was converted into a comprehensive, long-format flat file by </w:t>
+      </w:r>
+      <w:r>
+        <w:t xml:space="preserve">first </w:t>
+      </w:r>
+      <w:r>
+        <w:t xml:space="preserve">exporting individual database tables </w:t>
+      </w:r>
+      <w:r>
+        <w:t>in .csv format and then using each survey’s respective relationship diagram to join the tables using the ‘</w:t>
+      </w:r>
+      <w:proofErr w:type="spellStart"/>
+      <w:r>
+        <w:t>tidyverse</w:t>
+      </w:r>
+      <w:proofErr w:type="spellEnd"/>
+      <w:r>
+        <w:t>’ family of packages (Wickham et al. 2019) in the programming language R (R Core Team 2020). At this initial stage all variables were retained</w:t>
+      </w:r>
+      <w:r>
+        <w:t xml:space="preserve">. Many variables required renaming to create consistency between surveys and facilitate later data integration. </w:t>
+      </w:r>
+      <w:r>
+        <w:t>Each survey has a unique protocol for which taxa, and how many of each are measured, but in all cases when large catches of a taxon occur, only a subsample is measured. A such, i</w:t>
+      </w:r>
+      <w:r>
+        <w:t>t was necessary to adjust length-frequencies to account for unmeasured individuals</w:t>
+      </w:r>
+      <w:r>
+        <w:t xml:space="preserve"> and the typical CDFW </w:t>
+      </w:r>
+      <w:r>
+        <w:t xml:space="preserve">protocol was used, calculating </w:t>
+      </w:r>
+      <w:proofErr w:type="spellStart"/>
+      <w:r>
+        <w:rPr>
+          <w:rFonts w:ascii="Calibri" w:eastAsia="CambriaMath" w:hAnsi="Calibri" w:cs="Calibri"/>
+        </w:rPr>
+        <w:t>F</w:t>
+      </w:r>
+      <w:r>
+        <w:rPr>
+          <w:rFonts w:ascii="Calibri" w:eastAsia="CambriaMath" w:hAnsi="Calibri" w:cs="Calibri"/>
+          <w:vertAlign w:val="subscript"/>
+        </w:rPr>
+        <w:t>a,l</w:t>
+      </w:r>
+      <w:proofErr w:type="spellEnd"/>
+      <w:r>
+        <w:rPr>
+          <w:rFonts w:ascii="Calibri" w:eastAsia="CambriaMath" w:hAnsi="Calibri" w:cs="Calibri"/>
+        </w:rPr>
+        <w:t>, the</w:t>
+      </w:r>
+      <w:r>
+        <w:rPr>
+          <w:rFonts w:ascii="Calibri" w:eastAsia="CambriaMath" w:hAnsi="Calibri" w:cs="Calibri"/>
+        </w:rPr>
+        <w:t xml:space="preserve"> adjusted frequency of each recorded lengt</w:t>
+      </w:r>
+      <w:r>
+        <w:rPr>
+          <w:rFonts w:ascii="Calibri" w:eastAsia="CambriaMath" w:hAnsi="Calibri" w:cs="Calibri"/>
+        </w:rPr>
+        <w:t>h as:</w:t>
+      </w:r>
+      <w:r>
+        <w:t xml:space="preserve"> </w:t>
+      </w:r>
+      <w:r>
+        <w:rPr>
+          <w:rFonts w:ascii="Cambria Math" w:eastAsia="CambriaMath" w:hAnsi="Cambria Math" w:cs="Cambria Math"/>
+          <w:sz w:val="24"/>
+          <w:szCs w:val="24"/>
+        </w:rPr>
+        <w:t>𝐹</w:t>
+      </w:r>
+      <w:r>
+        <w:rPr>
+          <w:rFonts w:ascii="Cambria Math" w:eastAsia="CambriaMath" w:hAnsi="Cambria Math" w:cs="Cambria Math"/>
+          <w:sz w:val="17"/>
+          <w:szCs w:val="17"/>
+          <w:vertAlign w:val="subscript"/>
+        </w:rPr>
+        <w:t>𝑎</w:t>
+      </w:r>
+      <w:r>
+        <w:rPr>
+          <w:rFonts w:ascii="Calibri" w:eastAsia="CambriaMath" w:hAnsi="Calibri" w:cs="Calibri"/>
+          <w:sz w:val="17"/>
+          <w:szCs w:val="17"/>
+          <w:vertAlign w:val="subscript"/>
+        </w:rPr>
+        <w:t>,</w:t>
+      </w:r>
+      <w:r>
+        <w:rPr>
+          <w:rFonts w:ascii="Cambria Math" w:eastAsia="CambriaMath" w:hAnsi="Cambria Math" w:cs="Cambria Math"/>
+          <w:sz w:val="17"/>
+          <w:szCs w:val="17"/>
+          <w:vertAlign w:val="subscript"/>
+        </w:rPr>
+        <w:t>𝑙</w:t>
+      </w:r>
+      <w:r>
+        <w:rPr>
+          <w:rFonts w:ascii="Calibri" w:eastAsia="CambriaMath" w:hAnsi="Calibri" w:cs="Calibri"/>
+          <w:sz w:val="17"/>
+          <w:szCs w:val="17"/>
+        </w:rPr>
+        <w:t xml:space="preserve"> </w:t>
+      </w:r>
+      <w:r>
+        <w:rPr>
+          <w:rFonts w:ascii="Calibri" w:eastAsia="CambriaMath" w:hAnsi="Calibri" w:cs="Calibri"/>
+          <w:sz w:val="24"/>
+          <w:szCs w:val="24"/>
+        </w:rPr>
+        <w:t xml:space="preserve">= </w:t>
+      </w:r>
+      <w:r>
+        <w:rPr>
+          <w:rFonts w:ascii="Cambria Math" w:eastAsia="CambriaMath" w:hAnsi="Cambria Math" w:cs="Cambria Math"/>
+          <w:sz w:val="24"/>
+          <w:szCs w:val="24"/>
+        </w:rPr>
+        <w:t>𝑇</w:t>
+      </w:r>
+      <w:r>
+        <w:rPr>
+          <w:rFonts w:ascii="Cambria Math" w:eastAsia="CambriaMath" w:hAnsi="Cambria Math" w:cs="Cambria Math"/>
+          <w:sz w:val="17"/>
+          <w:szCs w:val="17"/>
+          <w:vertAlign w:val="subscript"/>
+        </w:rPr>
+        <w:t>𝑐</w:t>
+      </w:r>
+      <w:r>
+        <w:rPr>
+          <w:rFonts w:ascii="Calibri" w:eastAsia="CambriaMath" w:hAnsi="Calibri" w:cs="Calibri"/>
+          <w:sz w:val="24"/>
+          <w:szCs w:val="24"/>
+        </w:rPr>
+        <w:t>(</w:t>
+      </w:r>
+      <w:r>
+        <w:rPr>
+          <w:rFonts w:ascii="Cambria Math" w:eastAsia="CambriaMath" w:hAnsi="Cambria Math" w:cs="Cambria Math"/>
+          <w:sz w:val="24"/>
+          <w:szCs w:val="24"/>
+        </w:rPr>
+        <w:t>𝐹</w:t>
+      </w:r>
+      <w:r>
+        <w:rPr>
+          <w:rFonts w:ascii="Cambria Math" w:eastAsia="CambriaMath" w:hAnsi="Cambria Math" w:cs="Cambria Math"/>
+          <w:sz w:val="17"/>
+          <w:szCs w:val="17"/>
+          <w:vertAlign w:val="subscript"/>
+        </w:rPr>
+        <w:t>𝑚</w:t>
+      </w:r>
+      <w:r>
+        <w:rPr>
+          <w:rFonts w:ascii="Calibri" w:eastAsia="CambriaMath" w:hAnsi="Calibri" w:cs="Calibri"/>
+          <w:sz w:val="17"/>
+          <w:szCs w:val="17"/>
+          <w:vertAlign w:val="subscript"/>
+        </w:rPr>
+        <w:t>,</w:t>
+      </w:r>
+      <w:r>
+        <w:rPr>
+          <w:rFonts w:ascii="Cambria Math" w:eastAsia="CambriaMath" w:hAnsi="Cambria Math" w:cs="Cambria Math"/>
+          <w:sz w:val="17"/>
+          <w:szCs w:val="17"/>
+          <w:vertAlign w:val="subscript"/>
+        </w:rPr>
+        <w:t>𝑙</w:t>
+      </w:r>
+      <w:r>
+        <w:rPr>
+          <w:rFonts w:ascii="Calibri" w:eastAsia="CambriaMath" w:hAnsi="Calibri" w:cs="Calibri"/>
+          <w:sz w:val="17"/>
+          <w:szCs w:val="17"/>
+        </w:rPr>
+        <w:t>/</w:t>
+      </w:r>
+      <w:r>
+        <w:rPr>
+          <w:rFonts w:ascii="Cambria Math" w:eastAsia="CambriaMath" w:hAnsi="Cambria Math" w:cs="Cambria Math"/>
+          <w:sz w:val="24"/>
+          <w:szCs w:val="24"/>
+        </w:rPr>
+        <w:t>𝑇</w:t>
+      </w:r>
+      <w:r>
+        <w:rPr>
+          <w:rFonts w:ascii="Cambria Math" w:eastAsia="CambriaMath" w:hAnsi="Cambria Math" w:cs="Cambria Math"/>
+          <w:sz w:val="17"/>
+          <w:szCs w:val="17"/>
+          <w:vertAlign w:val="subscript"/>
+        </w:rPr>
+        <w:t>𝑚</w:t>
+      </w:r>
+      <w:r>
+        <w:rPr>
+          <w:rFonts w:ascii="Calibri" w:eastAsia="CambriaMath" w:hAnsi="Calibri" w:cs="Calibri"/>
+          <w:sz w:val="24"/>
+          <w:szCs w:val="24"/>
+        </w:rPr>
+        <w:t xml:space="preserve">) </w:t>
+      </w:r>
+      <w:r>
+        <w:t xml:space="preserve">where </w:t>
+      </w:r>
+      <w:r>
+        <w:rPr>
+          <w:rFonts w:ascii="Calibri" w:eastAsia="CambriaMath" w:hAnsi="Calibri" w:cs="Calibri"/>
+        </w:rPr>
+        <w:t>T</w:t>
+      </w:r>
+      <w:r>
+        <w:rPr>
+          <w:rFonts w:ascii="Calibri" w:eastAsia="CambriaMath" w:hAnsi="Calibri" w:cs="Calibri"/>
+          <w:vertAlign w:val="subscript"/>
+        </w:rPr>
+        <w:t>c</w:t>
+      </w:r>
+      <w:r>
+        <w:rPr>
+          <w:rFonts w:ascii="Calibri" w:eastAsia="CambriaMath" w:hAnsi="Calibri" w:cs="Calibri"/>
+        </w:rPr>
+        <w:t xml:space="preserve"> </w:t>
+      </w:r>
+      <w:r>
+        <w:rPr>
+          <w:rFonts w:ascii="Calibri" w:eastAsia="CambriaMath" w:hAnsi="Calibri" w:cs="Calibri"/>
+        </w:rPr>
+        <w:t>is the</w:t>
+      </w:r>
+      <w:r>
+        <w:rPr>
+          <w:rFonts w:ascii="Calibri" w:eastAsia="CambriaMath" w:hAnsi="Calibri" w:cs="Calibri"/>
+        </w:rPr>
+        <w:t xml:space="preserve"> total catch</w:t>
+      </w:r>
+      <w:r>
+        <w:rPr>
+          <w:rFonts w:ascii="Calibri" w:eastAsia="CambriaMath" w:hAnsi="Calibri" w:cs="Calibri"/>
+        </w:rPr>
+        <w:t xml:space="preserve"> of a </w:t>
+      </w:r>
+      <w:proofErr w:type="spellStart"/>
+      <w:r>
+        <w:rPr>
+          <w:rFonts w:ascii="Calibri" w:eastAsia="CambriaMath" w:hAnsi="Calibri" w:cs="Calibri"/>
+        </w:rPr>
+        <w:t>taxon</w:t>
+      </w:r>
+      <w:proofErr w:type="spellEnd"/>
+      <w:r>
+        <w:rPr>
+          <w:rFonts w:ascii="Calibri" w:eastAsia="CambriaMath" w:hAnsi="Calibri" w:cs="Calibri"/>
+        </w:rPr>
+        <w:t xml:space="preserve">, </w:t>
+      </w:r>
+      <w:proofErr w:type="spellStart"/>
+      <w:r>
+        <w:rPr>
+          <w:rFonts w:ascii="Calibri" w:eastAsia="CambriaMath" w:hAnsi="Calibri" w:cs="Calibri"/>
+        </w:rPr>
+        <w:t>F</w:t>
+      </w:r>
+      <w:r>
+        <w:rPr>
+          <w:rFonts w:ascii="Calibri" w:eastAsia="CambriaMath" w:hAnsi="Calibri" w:cs="Calibri"/>
+          <w:vertAlign w:val="subscript"/>
+        </w:rPr>
+        <w:t>m,l</w:t>
+      </w:r>
+      <w:proofErr w:type="spellEnd"/>
+      <w:r>
+        <w:rPr>
+          <w:rFonts w:ascii="Calibri" w:eastAsia="CambriaMath" w:hAnsi="Calibri" w:cs="Calibri"/>
+          <w:vertAlign w:val="subscript"/>
+        </w:rPr>
+        <w:t xml:space="preserve"> </w:t>
+      </w:r>
+      <w:r>
+        <w:rPr>
+          <w:rFonts w:ascii="Calibri" w:eastAsia="CambriaMath" w:hAnsi="Calibri" w:cs="Calibri"/>
+        </w:rPr>
+        <w:t xml:space="preserve"> is the </w:t>
+      </w:r>
+      <w:r>
+        <w:rPr>
+          <w:rFonts w:ascii="Calibri" w:eastAsia="CambriaMath" w:hAnsi="Calibri" w:cs="Calibri"/>
+        </w:rPr>
+        <w:t>measured frequency of each recorded length, and T</w:t>
+      </w:r>
+      <w:r>
+        <w:rPr>
+          <w:rFonts w:ascii="Calibri" w:eastAsia="CambriaMath" w:hAnsi="Calibri" w:cs="Calibri"/>
+          <w:vertAlign w:val="subscript"/>
+        </w:rPr>
+        <w:t>m</w:t>
+      </w:r>
+      <w:r>
+        <w:rPr>
+          <w:rFonts w:ascii="Calibri" w:eastAsia="CambriaMath" w:hAnsi="Calibri" w:cs="Calibri"/>
+        </w:rPr>
+        <w:t xml:space="preserve"> </w:t>
+      </w:r>
+      <w:r>
+        <w:rPr>
+          <w:rFonts w:ascii="Calibri" w:eastAsia="CambriaMath" w:hAnsi="Calibri" w:cs="Calibri"/>
+        </w:rPr>
+        <w:t>is the</w:t>
+      </w:r>
+      <w:r>
+        <w:rPr>
+          <w:rFonts w:ascii="Calibri" w:eastAsia="CambriaMath" w:hAnsi="Calibri" w:cs="Calibri"/>
+        </w:rPr>
+        <w:t xml:space="preserve"> total number of fish measured.</w:t>
+      </w:r>
+      <w:r>
+        <w:rPr>
+          <w:rFonts w:ascii="Calibri" w:eastAsia="CambriaMath" w:hAnsi="Calibri" w:cs="Calibri"/>
+        </w:rPr>
+        <w:t xml:space="preserve"> </w:t>
+      </w:r>
+      <w:r>
+        <w:t>In early years of the FMWT and STN surveys it was</w:t>
+      </w:r>
+      <w:r>
+        <w:t xml:space="preserve"> also</w:t>
+      </w:r>
+      <w:r>
+        <w:t xml:space="preserve"> common to only measure a subsample of target taxa</w:t>
+      </w:r>
+      <w:r>
+        <w:t xml:space="preserve">. In </w:t>
+      </w:r>
+      <w:r>
+        <w:t>cases where no individuals</w:t>
+      </w:r>
+      <w:r>
+        <w:t xml:space="preserve"> of a species</w:t>
+      </w:r>
+      <w:r>
+        <w:t xml:space="preserve"> were measured,</w:t>
+      </w:r>
+      <w:r>
+        <w:t xml:space="preserve"> an adjusted length-frequency could not be </w:t>
+      </w:r>
+      <w:r>
+        <w:t>calculated,</w:t>
+      </w:r>
+      <w:r>
+        <w:t xml:space="preserve"> and </w:t>
+      </w:r>
+      <w:r>
+        <w:t>so an NA was entered for the length of each counted individual</w:t>
+      </w:r>
+      <w:r>
+        <w:t xml:space="preserve">. </w:t>
+      </w:r>
+      <w:r>
+        <w:t xml:space="preserve">Such unmeasured individuals were retained at this initial stage. </w:t>
+      </w:r>
+      <w:r>
+        <w:t xml:space="preserve">Adjusted length frequencies were rounded to the nearest integer, and the data tables were then expanded so that a unique row exists for each individual captured. </w:t>
+      </w:r>
+      <w:r>
+        <w:t xml:space="preserve"> </w:t>
+      </w:r>
+    </w:p>
+    <w:p>
+      <w:pPr>
+        <w:autoSpaceDE w:val="0"/>
+        <w:autoSpaceDN w:val="0"/>
+        <w:adjustRightInd w:val="0"/>
+        <w:spacing w:after="0" w:line="240" w:lineRule="auto"/>
+        <w:rPr>
+          <w:rFonts w:ascii="ArialNovaCond" w:eastAsia="CambriaMath" w:hAnsi="ArialNovaCond" w:cs="ArialNovaCond"/>
+          <w:sz w:val="24"/>
+          <w:szCs w:val="24"/>
+        </w:rPr>
+      </w:pPr>
+    </w:p>
+    <w:p>
+      <w:pPr>
+        <w:rPr>
+          <w:b/>
+          <w:bCs/>
+        </w:rPr>
+      </w:pPr>
+      <w:r>
+        <w:rPr>
+          <w:b/>
+          <w:bCs/>
+        </w:rPr>
+        <w:t>Survey integration</w:t>
+      </w:r>
+      <w:bookmarkStart w:id="0" w:name="_GoBack"/>
+      <w:bookmarkEnd w:id="0"/>
+    </w:p>
+    <w:p>
+      <w:pPr>
+        <w:rPr>
+          <w:b/>
+          <w:bCs/>
+        </w:rPr>
+      </w:pPr>
+      <w:r>
+        <w:rPr>
+          <w:b/>
+          <w:bCs/>
+        </w:rPr>
+        <w:t>External survey overview</w:t>
+      </w:r>
+    </w:p>
+    <w:p>
+      <w:r>
+        <w:rPr>
+          <w:b/>
+          <w:bCs/>
+        </w:rPr>
+        <w:tab/>
+      </w:r>
+      <w:r>
+        <w:t xml:space="preserve">Although these five CDFW surveys are the focus of the current review, they exist within a broader system of fish surveys that occur in the Bay-Delta; several of which overlap substantially in space, time and methodology with individual CDFW surveys. In order to gain a more complete understanding of the frequency and intensity of fish sampling throughout a broader set of habitats, we obtained data from </w:t>
+      </w:r>
+      <w:r>
+        <w:t>four additional long-term fish monitoring studies:</w:t>
+      </w:r>
+      <w:r>
+        <w:t xml:space="preserve"> USFWS’s Delta Juvenile Fish Monitoring Program (DJFMP) and the associated Enhanced Delta Smelt Monitoring (EDSM), CDFW’s San Francisco Bay Study (Bay Study)</w:t>
+      </w:r>
+      <w:r>
+        <w:t xml:space="preserve"> and</w:t>
+      </w:r>
+      <w:r>
+        <w:t xml:space="preserve"> </w:t>
+      </w:r>
+      <w:r>
+        <w:t xml:space="preserve">UC Davis’ Suisun Marsh Study (Suisun Study). In addition, we obtained data from a recent study conducted by ICF that has deployed trawl gears in habitats not presently captured by long-term monitoring efforts. The data from these external surveys present a </w:t>
+      </w:r>
+      <w:r>
+        <w:lastRenderedPageBreak/>
+        <w:t xml:space="preserve">many of the same challenges for integration as described for the core surveys (e.g. </w:t>
+      </w:r>
+      <w:r>
+        <w:rPr>
+          <w:highlight w:val="yellow"/>
+        </w:rPr>
+        <w:t>XXX</w:t>
+      </w:r>
+      <w:r>
+        <w:t xml:space="preserve">). These data present additional challenges because they are collected and maintained by several different agencies and use a variety of methods in addition to pelagic trawling (i.e. benthic trawling, beach seining). </w:t>
+      </w:r>
+    </w:p>
+    <w:p>
+      <w:r>
+        <w:tab/>
+        <w:t xml:space="preserve">Given these data integration challenges and the </w:t>
+      </w:r>
+    </w:p>
+    <w:p>
+      <w:pPr>
+        <w:rPr>
+          <w:b/>
+          <w:bCs/>
+        </w:rPr>
+      </w:pPr>
+    </w:p>
+    <w:p>
+      <w:pPr>
+        <w:rPr>
+          <w:b/>
+          <w:bCs/>
+        </w:rPr>
+      </w:pPr>
+      <w:r>
+        <w:rPr>
+          <w:b/>
+          <w:bCs/>
+        </w:rPr>
+        <w:t>Species selection</w:t>
+      </w:r>
+    </w:p>
+    <w:p>
+      <w:pPr>
+        <w:rPr>
+          <w:b/>
+          <w:bCs/>
+        </w:rPr>
+      </w:pPr>
+    </w:p>
+    <w:p>
+      <w:pPr>
+        <w:rPr>
+          <w:b/>
+          <w:bCs/>
+        </w:rPr>
+      </w:pPr>
+      <w:r>
+        <w:rPr>
+          <w:b/>
+          <w:bCs/>
+        </w:rPr>
+        <w:t>Age distinction</w:t>
+      </w:r>
+    </w:p>
+    <w:p>
+      <w:pPr>
+        <w:rPr>
+          <w:b/>
+          <w:bCs/>
+        </w:rPr>
+      </w:pPr>
+    </w:p>
     <w:p>
       <w:pPr>
         <w:rPr>
@@ -271,11 +858,158 @@
       </w:r>
     </w:p>
     <w:p/>
+    <w:p>
+      <w:pPr>
+        <w:rPr>
+          <w:b/>
+          <w:bCs/>
+        </w:rPr>
+      </w:pPr>
+      <w:r>
+        <w:rPr>
+          <w:b/>
+          <w:bCs/>
+        </w:rPr>
+        <w:t>Calculations</w:t>
+      </w:r>
+    </w:p>
+    <w:p>
+      <w:pPr>
+        <w:jc w:val="center"/>
+        <w:rPr>
+          <w:rFonts w:ascii="Cambria Math" w:eastAsia="CambriaMath" w:hAnsi="Cambria Math" w:cs="Cambria Math"/>
+          <w:sz w:val="24"/>
+          <w:szCs w:val="24"/>
+        </w:rPr>
+      </w:pPr>
+      <w:r>
+        <w:rPr>
+          <w:rFonts w:ascii="Cambria Math" w:eastAsia="CambriaMath" w:hAnsi="Cambria Math" w:cs="Cambria Math"/>
+          <w:sz w:val="24"/>
+          <w:szCs w:val="24"/>
+        </w:rPr>
+        <w:t>𝑉</w:t>
+      </w:r>
+      <w:r>
+        <w:rPr>
+          <w:rFonts w:ascii="CambriaMath" w:eastAsia="CambriaMath" w:cs="CambriaMath"/>
+          <w:sz w:val="24"/>
+          <w:szCs w:val="24"/>
+        </w:rPr>
+        <w:t xml:space="preserve"> = (</w:t>
+      </w:r>
+      <w:r>
+        <w:rPr>
+          <w:rFonts w:ascii="Cambria Math" w:eastAsia="CambriaMath" w:hAnsi="Cambria Math" w:cs="Cambria Math"/>
+          <w:sz w:val="24"/>
+          <w:szCs w:val="24"/>
+        </w:rPr>
+        <w:t>𝐹</w:t>
+      </w:r>
+      <w:r>
+        <w:rPr>
+          <w:rFonts w:ascii="Cambria Math" w:eastAsia="CambriaMath" w:hAnsi="Cambria Math" w:cs="Cambria Math"/>
+          <w:sz w:val="17"/>
+          <w:szCs w:val="17"/>
+        </w:rPr>
+        <w:t>𝑒</w:t>
+      </w:r>
+      <w:r>
+        <w:rPr>
+          <w:rFonts w:ascii="CambriaMath" w:eastAsia="CambriaMath" w:cs="CambriaMath"/>
+          <w:sz w:val="17"/>
+          <w:szCs w:val="17"/>
+        </w:rPr>
+        <w:t xml:space="preserve"> </w:t>
+      </w:r>
+      <w:r>
+        <w:rPr>
+          <w:rFonts w:ascii="CambriaMath" w:eastAsia="CambriaMath" w:cs="CambriaMath" w:hint="eastAsia"/>
+          <w:sz w:val="24"/>
+          <w:szCs w:val="24"/>
+        </w:rPr>
+        <w:t>−</w:t>
+      </w:r>
+      <w:r>
+        <w:rPr>
+          <w:rFonts w:ascii="CambriaMath" w:eastAsia="CambriaMath" w:cs="CambriaMath"/>
+          <w:sz w:val="24"/>
+          <w:szCs w:val="24"/>
+        </w:rPr>
+        <w:t xml:space="preserve"> </w:t>
+      </w:r>
+      <w:r>
+        <w:rPr>
+          <w:rFonts w:ascii="Cambria Math" w:eastAsia="CambriaMath" w:hAnsi="Cambria Math" w:cs="Cambria Math"/>
+          <w:sz w:val="24"/>
+          <w:szCs w:val="24"/>
+        </w:rPr>
+        <w:t>𝐹</w:t>
+      </w:r>
+      <w:r>
+        <w:rPr>
+          <w:rFonts w:ascii="Cambria Math" w:eastAsia="CambriaMath" w:hAnsi="Cambria Math" w:cs="Cambria Math"/>
+          <w:sz w:val="17"/>
+          <w:szCs w:val="17"/>
+        </w:rPr>
+        <w:t>𝑠</w:t>
+      </w:r>
+      <w:r>
+        <w:rPr>
+          <w:rFonts w:ascii="CambriaMath" w:eastAsia="CambriaMath" w:cs="CambriaMath"/>
+          <w:sz w:val="24"/>
+          <w:szCs w:val="24"/>
+        </w:rPr>
+        <w:t>)</w:t>
+      </w:r>
+      <w:r>
+        <w:rPr>
+          <w:rFonts w:ascii="Cambria Math" w:eastAsia="CambriaMath" w:hAnsi="Cambria Math" w:cs="Cambria Math"/>
+          <w:sz w:val="24"/>
+          <w:szCs w:val="24"/>
+        </w:rPr>
+        <w:t>𝐶𝑀</w:t>
+      </w:r>
+    </w:p>
+    <w:p>
+      <w:pPr>
+        <w:rPr>
+          <w:b/>
+          <w:bCs/>
+        </w:rPr>
+      </w:pPr>
+    </w:p>
+    <w:p>
+      <w:pPr>
+        <w:rPr>
+          <w:b/>
+          <w:bCs/>
+        </w:rPr>
+      </w:pPr>
+      <w:r>
+        <w:rPr>
+          <w:b/>
+          <w:bCs/>
+        </w:rPr>
+        <w:t>Data filtering</w:t>
+      </w:r>
+    </w:p>
+    <w:p>
+      <w:pPr>
+        <w:rPr>
+          <w:b/>
+          <w:bCs/>
+        </w:rPr>
+      </w:pPr>
+      <w:r>
+        <w:rPr>
+          <w:b/>
+          <w:bCs/>
+        </w:rPr>
+        <w:t>Final review data formats</w:t>
+      </w:r>
+    </w:p>
     <w:p/>
-    <w:p>
-      <w:bookmarkStart w:id="0" w:name="_GoBack"/>
-      <w:bookmarkEnd w:id="0"/>
-    </w:p>
     <w:p>
       <w:r>
         <w:t xml:space="preserve">Initial conclusions from examining maps: </w:t>

</xml_diff>